<commit_message>
CodeBlocks project file update. Specifikáció update
</commit_message>
<xml_diff>
--- a/Specifikacio.docx
+++ b/Specifikacio.docx
@@ -231,7 +231,7 @@
     </w:p>
     <w:p>
       <w:pPr>
-        <w:pStyle w:val="ListParagraph"/>
+        <w:pStyle w:val="Listaszerbekezds"/>
         <w:numPr>
           <w:ilvl w:val="0"/>
           <w:numId w:val="1"/>
@@ -272,7 +272,7 @@
     </w:p>
     <w:p>
       <w:pPr>
-        <w:pStyle w:val="ListParagraph"/>
+        <w:pStyle w:val="Listaszerbekezds"/>
         <w:numPr>
           <w:ilvl w:val="0"/>
           <w:numId w:val="1"/>
@@ -334,7 +334,7 @@
     </w:p>
     <w:p>
       <w:pPr>
-        <w:pStyle w:val="ListParagraph"/>
+        <w:pStyle w:val="Listaszerbekezds"/>
         <w:numPr>
           <w:ilvl w:val="0"/>
           <w:numId w:val="1"/>
@@ -389,7 +389,7 @@
     </w:p>
     <w:p>
       <w:pPr>
-        <w:pStyle w:val="ListParagraph"/>
+        <w:pStyle w:val="Listaszerbekezds"/>
         <w:numPr>
           <w:ilvl w:val="0"/>
           <w:numId w:val="1"/>
@@ -430,7 +430,7 @@
     </w:p>
     <w:p>
       <w:pPr>
-        <w:pStyle w:val="ListParagraph"/>
+        <w:pStyle w:val="Listaszerbekezds"/>
         <w:numPr>
           <w:ilvl w:val="1"/>
           <w:numId w:val="1"/>
@@ -454,7 +454,7 @@
     </w:p>
     <w:p>
       <w:pPr>
-        <w:pStyle w:val="ListParagraph"/>
+        <w:pStyle w:val="Listaszerbekezds"/>
         <w:numPr>
           <w:ilvl w:val="1"/>
           <w:numId w:val="1"/>
@@ -474,7 +474,7 @@
     </w:p>
     <w:p>
       <w:pPr>
-        <w:pStyle w:val="ListParagraph"/>
+        <w:pStyle w:val="Listaszerbekezds"/>
         <w:numPr>
           <w:ilvl w:val="1"/>
           <w:numId w:val="1"/>
@@ -494,7 +494,7 @@
     </w:p>
     <w:p>
       <w:pPr>
-        <w:pStyle w:val="ListParagraph"/>
+        <w:pStyle w:val="Listaszerbekezds"/>
         <w:numPr>
           <w:ilvl w:val="2"/>
           <w:numId w:val="1"/>
@@ -514,7 +514,7 @@
     </w:p>
     <w:p>
       <w:pPr>
-        <w:pStyle w:val="ListParagraph"/>
+        <w:pStyle w:val="Listaszerbekezds"/>
         <w:numPr>
           <w:ilvl w:val="2"/>
           <w:numId w:val="1"/>
@@ -534,7 +534,7 @@
     </w:p>
     <w:p>
       <w:pPr>
-        <w:pStyle w:val="ListParagraph"/>
+        <w:pStyle w:val="Listaszerbekezds"/>
         <w:numPr>
           <w:ilvl w:val="2"/>
           <w:numId w:val="1"/>
@@ -554,7 +554,7 @@
     </w:p>
     <w:p>
       <w:pPr>
-        <w:pStyle w:val="ListParagraph"/>
+        <w:pStyle w:val="Listaszerbekezds"/>
         <w:numPr>
           <w:ilvl w:val="0"/>
           <w:numId w:val="1"/>
@@ -574,7 +574,7 @@
     </w:p>
     <w:p>
       <w:pPr>
-        <w:pStyle w:val="ListParagraph"/>
+        <w:pStyle w:val="Listaszerbekezds"/>
         <w:numPr>
           <w:ilvl w:val="1"/>
           <w:numId w:val="1"/>
@@ -594,7 +594,7 @@
     </w:p>
     <w:p>
       <w:pPr>
-        <w:pStyle w:val="ListParagraph"/>
+        <w:pStyle w:val="Listaszerbekezds"/>
         <w:numPr>
           <w:ilvl w:val="2"/>
           <w:numId w:val="1"/>
@@ -622,7 +622,7 @@
     </w:p>
     <w:p>
       <w:pPr>
-        <w:pStyle w:val="ListParagraph"/>
+        <w:pStyle w:val="Listaszerbekezds"/>
         <w:numPr>
           <w:ilvl w:val="2"/>
           <w:numId w:val="1"/>
@@ -663,7 +663,7 @@
     </w:p>
     <w:p>
       <w:pPr>
-        <w:pStyle w:val="ListParagraph"/>
+        <w:pStyle w:val="Listaszerbekezds"/>
         <w:numPr>
           <w:ilvl w:val="1"/>
           <w:numId w:val="1"/>
@@ -697,7 +697,7 @@
     </w:p>
     <w:p>
       <w:pPr>
-        <w:pStyle w:val="ListParagraph"/>
+        <w:pStyle w:val="Listaszerbekezds"/>
         <w:numPr>
           <w:ilvl w:val="0"/>
           <w:numId w:val="1"/>
@@ -717,7 +717,7 @@
     </w:p>
     <w:p>
       <w:pPr>
-        <w:pStyle w:val="ListParagraph"/>
+        <w:pStyle w:val="Listaszerbekezds"/>
         <w:numPr>
           <w:ilvl w:val="0"/>
           <w:numId w:val="1"/>
@@ -737,7 +737,7 @@
     </w:p>
     <w:p>
       <w:pPr>
-        <w:pStyle w:val="ListParagraph"/>
+        <w:pStyle w:val="Listaszerbekezds"/>
         <w:numPr>
           <w:ilvl w:val="0"/>
           <w:numId w:val="1"/>
@@ -771,7 +771,7 @@
     </w:p>
     <w:p>
       <w:pPr>
-        <w:pStyle w:val="ListParagraph"/>
+        <w:pStyle w:val="Listaszerbekezds"/>
         <w:numPr>
           <w:ilvl w:val="1"/>
           <w:numId w:val="1"/>
@@ -791,7 +791,7 @@
     </w:p>
     <w:p>
       <w:pPr>
-        <w:pStyle w:val="ListParagraph"/>
+        <w:pStyle w:val="Listaszerbekezds"/>
         <w:numPr>
           <w:ilvl w:val="1"/>
           <w:numId w:val="1"/>
@@ -820,14 +820,28 @@
           <w:sz w:val="24"/>
           <w:szCs w:val="24"/>
         </w:rPr>
-        <w:t>kat az „{applikáció helye}/data/assets/”</w:t>
-      </w:r>
-      <w:r>
-        <w:rPr>
-          <w:sz w:val="24"/>
-          <w:szCs w:val="24"/>
-        </w:rPr>
-        <w:t xml:space="preserve"> helyről tölti be, a futtatáshoz szükséges DLL-eket pedig a applikáció a saját könyvtáráb</w:t>
+        <w:t>kat az „{applikáció helye}/data/assets”</w:t>
+      </w:r>
+      <w:r>
+        <w:rPr>
+          <w:sz w:val="24"/>
+          <w:szCs w:val="24"/>
+        </w:rPr>
+        <w:t xml:space="preserve"> helyről tölti be, a futtatáshoz szükséges DLL-eket pedig </w:t>
+      </w:r>
+      <w:r>
+        <w:rPr>
+          <w:sz w:val="24"/>
+          <w:szCs w:val="24"/>
+        </w:rPr>
+        <w:t>az</w:t>
+      </w:r>
+      <w:r>
+        <w:rPr>
+          <w:sz w:val="24"/>
+          <w:szCs w:val="24"/>
+        </w:rPr>
+        <w:t xml:space="preserve"> applikáció a saját könyvtáráb</w:t>
       </w:r>
       <w:r>
         <w:rPr>
@@ -846,7 +860,7 @@
     </w:p>
     <w:p>
       <w:pPr>
-        <w:pStyle w:val="ListParagraph"/>
+        <w:pStyle w:val="Listaszerbekezds"/>
         <w:numPr>
           <w:ilvl w:val="1"/>
           <w:numId w:val="1"/>
@@ -866,7 +880,7 @@
     </w:p>
     <w:p>
       <w:pPr>
-        <w:pStyle w:val="ListParagraph"/>
+        <w:pStyle w:val="Listaszerbekezds"/>
         <w:numPr>
           <w:ilvl w:val="2"/>
           <w:numId w:val="1"/>
@@ -886,7 +900,7 @@
     </w:p>
     <w:p>
       <w:pPr>
-        <w:pStyle w:val="ListParagraph"/>
+        <w:pStyle w:val="Listaszerbekezds"/>
         <w:numPr>
           <w:ilvl w:val="2"/>
           <w:numId w:val="1"/>
@@ -906,7 +920,7 @@
     </w:p>
     <w:p>
       <w:pPr>
-        <w:pStyle w:val="ListParagraph"/>
+        <w:pStyle w:val="Listaszerbekezds"/>
         <w:numPr>
           <w:ilvl w:val="2"/>
           <w:numId w:val="1"/>
@@ -926,7 +940,7 @@
     </w:p>
     <w:p>
       <w:pPr>
-        <w:pStyle w:val="ListParagraph"/>
+        <w:pStyle w:val="Listaszerbekezds"/>
         <w:numPr>
           <w:ilvl w:val="3"/>
           <w:numId w:val="1"/>
@@ -941,32 +955,223 @@
           <w:sz w:val="24"/>
           <w:szCs w:val="24"/>
         </w:rPr>
-        <w:t>savedata.txt</w:t>
-      </w:r>
-    </w:p>
-    <w:p>
-      <w:pPr>
-        <w:pStyle w:val="ListParagraph"/>
+        <w:t>savedata.</w:t>
+      </w:r>
+      <w:r>
+        <w:rPr>
+          <w:sz w:val="24"/>
+          <w:szCs w:val="24"/>
+        </w:rPr>
+        <w:t>bin</w:t>
+      </w:r>
+    </w:p>
+    <w:p>
+      <w:pPr>
+        <w:pStyle w:val="Listaszerbekezds"/>
         <w:numPr>
           <w:ilvl w:val="3"/>
           <w:numId w:val="1"/>
         </w:numPr>
-        <w:rPr>
-          <w:sz w:val="24"/>
-          <w:szCs w:val="24"/>
-        </w:rPr>
-      </w:pPr>
-      <w:r>
-        <w:rPr>
-          <w:sz w:val="24"/>
-          <w:szCs w:val="24"/>
-        </w:rPr>
-        <w:t>leaderboard.txt</w:t>
-      </w:r>
-    </w:p>
-    <w:p>
-      <w:pPr>
-        <w:pStyle w:val="ListParagraph"/>
+        <w:tabs>
+          <w:tab w:val="left" w:pos="4680"/>
+        </w:tabs>
+        <w:rPr>
+          <w:i/>
+          <w:iCs/>
+          <w:sz w:val="20"/>
+          <w:szCs w:val="20"/>
+        </w:rPr>
+      </w:pPr>
+      <w:r>
+        <w:rPr>
+          <w:sz w:val="24"/>
+          <w:szCs w:val="24"/>
+        </w:rPr>
+        <w:t>leaderboard.</w:t>
+      </w:r>
+      <w:r>
+        <w:rPr>
+          <w:sz w:val="24"/>
+          <w:szCs w:val="24"/>
+        </w:rPr>
+        <w:t xml:space="preserve">bin – </w:t>
+      </w:r>
+      <w:r>
+        <w:rPr>
+          <w:i/>
+          <w:iCs/>
+          <w:sz w:val="20"/>
+          <w:szCs w:val="20"/>
+        </w:rPr>
+        <w:t>Változtatás, nyers bináris formátumban lesznek</w:t>
+      </w:r>
+      <w:r>
+        <w:rPr>
+          <w:i/>
+          <w:iCs/>
+          <w:sz w:val="20"/>
+          <w:szCs w:val="20"/>
+        </w:rPr>
+        <w:tab/>
+        <w:t xml:space="preserve">tárolva </w:t>
+      </w:r>
+      <w:r>
+        <w:rPr>
+          <w:i/>
+          <w:iCs/>
+          <w:sz w:val="20"/>
+          <w:szCs w:val="20"/>
+        </w:rPr>
+        <w:tab/>
+      </w:r>
+      <w:r>
+        <w:rPr>
+          <w:i/>
+          <w:iCs/>
+          <w:sz w:val="20"/>
+          <w:szCs w:val="20"/>
+        </w:rPr>
+        <w:t xml:space="preserve">ezek az adatok, mivel az adatstruktúra egyszerűsége </w:t>
+      </w:r>
+      <w:r>
+        <w:rPr>
+          <w:i/>
+          <w:iCs/>
+          <w:sz w:val="20"/>
+          <w:szCs w:val="20"/>
+        </w:rPr>
+        <w:tab/>
+      </w:r>
+      <w:r>
+        <w:rPr>
+          <w:i/>
+          <w:iCs/>
+          <w:sz w:val="20"/>
+          <w:szCs w:val="20"/>
+        </w:rPr>
+        <w:t xml:space="preserve">miatt nem jár előnnyel szövegformátumban való </w:t>
+      </w:r>
+      <w:r>
+        <w:rPr>
+          <w:i/>
+          <w:iCs/>
+          <w:sz w:val="20"/>
+          <w:szCs w:val="20"/>
+        </w:rPr>
+        <w:tab/>
+      </w:r>
+      <w:r>
+        <w:rPr>
+          <w:i/>
+          <w:iCs/>
+          <w:sz w:val="20"/>
+          <w:szCs w:val="20"/>
+        </w:rPr>
+        <w:t xml:space="preserve">tárolása. Valamint a savedata nem tartalmaz felhasználó </w:t>
+      </w:r>
+      <w:r>
+        <w:rPr>
+          <w:i/>
+          <w:iCs/>
+          <w:sz w:val="20"/>
+          <w:szCs w:val="20"/>
+        </w:rPr>
+        <w:tab/>
+      </w:r>
+      <w:r>
+        <w:rPr>
+          <w:i/>
+          <w:iCs/>
+          <w:sz w:val="20"/>
+          <w:szCs w:val="20"/>
+        </w:rPr>
+        <w:t xml:space="preserve">általfájlban módosítandó adatot, a leaderboard meg még </w:t>
+      </w:r>
+      <w:r>
+        <w:rPr>
+          <w:i/>
+          <w:iCs/>
+          <w:sz w:val="20"/>
+          <w:szCs w:val="20"/>
+        </w:rPr>
+        <w:tab/>
+      </w:r>
+      <w:r>
+        <w:rPr>
+          <w:i/>
+          <w:iCs/>
+          <w:sz w:val="20"/>
+          <w:szCs w:val="20"/>
+        </w:rPr>
+        <w:t xml:space="preserve">csalás elkerülése végett jobb </w:t>
+      </w:r>
+      <w:r>
+        <w:rPr>
+          <w:i/>
+          <w:iCs/>
+          <w:sz w:val="20"/>
+          <w:szCs w:val="20"/>
+        </w:rPr>
+        <w:t>is,</w:t>
+      </w:r>
+      <w:r>
+        <w:rPr>
+          <w:i/>
+          <w:iCs/>
+          <w:sz w:val="20"/>
+          <w:szCs w:val="20"/>
+        </w:rPr>
+        <w:t xml:space="preserve"> ha nem </w:t>
+      </w:r>
+      <w:r>
+        <w:rPr>
+          <w:i/>
+          <w:iCs/>
+          <w:sz w:val="20"/>
+          <w:szCs w:val="20"/>
+        </w:rPr>
+        <w:t>egyszerűen</w:t>
+      </w:r>
+      <w:r>
+        <w:rPr>
+          <w:i/>
+          <w:iCs/>
+          <w:sz w:val="20"/>
+          <w:szCs w:val="20"/>
+        </w:rPr>
+        <w:t xml:space="preserve"> </w:t>
+      </w:r>
+      <w:r>
+        <w:rPr>
+          <w:i/>
+          <w:iCs/>
+          <w:sz w:val="20"/>
+          <w:szCs w:val="20"/>
+        </w:rPr>
+        <w:tab/>
+      </w:r>
+      <w:r>
+        <w:rPr>
+          <w:i/>
+          <w:iCs/>
+          <w:sz w:val="20"/>
+          <w:szCs w:val="20"/>
+        </w:rPr>
+        <w:t>olvasható formátumban van</w:t>
+      </w:r>
+      <w:r>
+        <w:rPr>
+          <w:i/>
+          <w:iCs/>
+          <w:sz w:val="20"/>
+          <w:szCs w:val="20"/>
+        </w:rPr>
+        <w:t>.</w:t>
+      </w:r>
+    </w:p>
+    <w:p>
+      <w:pPr>
+        <w:pStyle w:val="Listaszerbekezds"/>
         <w:numPr>
           <w:ilvl w:val="3"/>
           <w:numId w:val="1"/>
@@ -986,76 +1191,79 @@
     </w:p>
     <w:p>
       <w:pPr>
-        <w:pStyle w:val="ListParagraph"/>
+        <w:pStyle w:val="Listaszerbekezds"/>
         <w:numPr>
           <w:ilvl w:val="4"/>
           <w:numId w:val="1"/>
         </w:numPr>
-        <w:rPr>
-          <w:sz w:val="24"/>
-          <w:szCs w:val="24"/>
-        </w:rPr>
-      </w:pPr>
-      <w:r>
-        <w:rPr>
-          <w:sz w:val="24"/>
-          <w:szCs w:val="24"/>
-        </w:rPr>
-        <w:t>fonts/</w:t>
-      </w:r>
-    </w:p>
-    <w:p>
-      <w:pPr>
-        <w:pStyle w:val="ListParagraph"/>
-        <w:numPr>
-          <w:ilvl w:val="4"/>
-          <w:numId w:val="1"/>
-        </w:numPr>
-        <w:rPr>
-          <w:sz w:val="24"/>
-          <w:szCs w:val="24"/>
-        </w:rPr>
-      </w:pPr>
-      <w:r>
-        <w:rPr>
-          <w:sz w:val="24"/>
-          <w:szCs w:val="24"/>
-        </w:rPr>
-        <w:t>imgs/</w:t>
-      </w:r>
-    </w:p>
-    <w:p>
-      <w:pPr>
-        <w:pStyle w:val="ListParagraph"/>
-        <w:numPr>
-          <w:ilvl w:val="4"/>
-          <w:numId w:val="1"/>
-        </w:numPr>
-        <w:rPr>
-          <w:sz w:val="24"/>
-          <w:szCs w:val="24"/>
-        </w:rPr>
-      </w:pPr>
-      <w:r>
-        <w:rPr>
-          <w:sz w:val="24"/>
-          <w:szCs w:val="24"/>
-        </w:rPr>
-        <w:t>–</w:t>
-      </w:r>
-      <w:r>
-        <w:rPr>
-          <w:sz w:val="24"/>
-          <w:szCs w:val="24"/>
-        </w:rPr>
-        <w:t>etc</w:t>
-      </w:r>
-      <w:r>
-        <w:rPr>
-          <w:sz w:val="24"/>
-          <w:szCs w:val="24"/>
-        </w:rPr>
-        <w:t>--</w:t>
+        <w:tabs>
+          <w:tab w:val="left" w:pos="4680"/>
+        </w:tabs>
+        <w:rPr>
+          <w:sz w:val="24"/>
+          <w:szCs w:val="24"/>
+        </w:rPr>
+      </w:pPr>
+      <w:r>
+        <w:rPr>
+          <w:sz w:val="24"/>
+          <w:szCs w:val="24"/>
+        </w:rPr>
+        <w:t xml:space="preserve">--- VÁLTOZTATÁS: </w:t>
+      </w:r>
+      <w:r>
+        <w:rPr>
+          <w:i/>
+          <w:iCs/>
+          <w:sz w:val="20"/>
+          <w:szCs w:val="20"/>
+        </w:rPr>
+        <w:t xml:space="preserve">Kevés </w:t>
+      </w:r>
+      <w:r>
+        <w:rPr>
+          <w:i/>
+          <w:iCs/>
+          <w:sz w:val="20"/>
+          <w:szCs w:val="20"/>
+        </w:rPr>
+        <w:t>font (</w:t>
+      </w:r>
+      <w:r>
+        <w:rPr>
+          <w:i/>
+          <w:iCs/>
+          <w:sz w:val="20"/>
+          <w:szCs w:val="20"/>
+        </w:rPr>
+        <w:t xml:space="preserve">1), és kép miatt az assets mappa </w:t>
+      </w:r>
+      <w:r>
+        <w:rPr>
+          <w:i/>
+          <w:iCs/>
+          <w:sz w:val="20"/>
+          <w:szCs w:val="20"/>
+        </w:rPr>
+        <w:tab/>
+      </w:r>
+      <w:r>
+        <w:rPr>
+          <w:i/>
+          <w:iCs/>
+          <w:sz w:val="20"/>
+          <w:szCs w:val="20"/>
+        </w:rPr>
+        <w:tab/>
+      </w:r>
+      <w:r>
+        <w:rPr>
+          <w:i/>
+          <w:iCs/>
+          <w:sz w:val="20"/>
+          <w:szCs w:val="20"/>
+        </w:rPr>
+        <w:t>foglal magába minden fájlt, almappák nélkül.</w:t>
       </w:r>
     </w:p>
     <w:sectPr>
@@ -1114,7 +1322,7 @@
     <w:sdtContent>
       <w:p>
         <w:pPr>
-          <w:pStyle w:val="Footer"/>
+          <w:pStyle w:val="llb"/>
           <w:pBdr>
             <w:top w:val="single" w:sz="4" w:space="1" w:color="D9D9D9" w:themeColor="background1" w:themeShade="D9"/>
           </w:pBdr>
@@ -1167,7 +1375,7 @@
   </w:sdt>
   <w:p>
     <w:pPr>
-      <w:pStyle w:val="Footer"/>
+      <w:pStyle w:val="llb"/>
     </w:pPr>
   </w:p>
 </w:ftr>
@@ -1202,7 +1410,7 @@
 <w:hdr xmlns:wpc="http://schemas.microsoft.com/office/word/2010/wordprocessingCanvas" xmlns:cx="http://schemas.microsoft.com/office/drawing/2014/chartex" xmlns:cx1="http://schemas.microsoft.com/office/drawing/2015/9/8/chartex" xmlns:cx2="http://schemas.microsoft.com/office/drawing/2015/10/21/chartex" xmlns:cx3="http://schemas.microsoft.com/office/drawing/2016/5/9/chartex" xmlns:cx4="http://schemas.microsoft.com/office/drawing/2016/5/10/chartex" xmlns:cx5="http://schemas.microsoft.com/office/drawing/2016/5/11/chartex" xmlns:cx6="http://schemas.microsoft.com/office/drawing/2016/5/12/chartex" xmlns:cx7="http://schemas.microsoft.com/office/drawing/2016/5/13/chartex" xmlns:cx8="http://schemas.microsoft.com/office/drawing/2016/5/14/chartex" xmlns:mc="http://schemas.openxmlformats.org/markup-compatibility/2006" xmlns:aink="http://schemas.microsoft.com/office/drawing/2016/ink" xmlns:am3d="http://schemas.microsoft.com/office/drawing/2017/model3d" xmlns:o="urn:schemas-microsoft-com:office:office" xmlns:oel="http://schemas.microsoft.com/office/2019/extlst" xmlns:r="http://schemas.openxmlformats.org/officeDocument/2006/relationships" xmlns:m="http://schemas.openxmlformats.org/officeDocument/2006/math" xmlns:v="urn:schemas-microsoft-com:vml" xmlns:wp14="http://schemas.microsoft.com/office/word/2010/wordprocessingDrawing" xmlns:wp="http://schemas.openxmlformats.org/drawingml/2006/wordprocessingDrawing" xmlns:w10="urn:schemas-microsoft-com:office:word" xmlns:w="http://schemas.openxmlformats.org/wordprocessingml/2006/main" xmlns:w14="http://schemas.microsoft.com/office/word/2010/wordml" xmlns:w15="http://schemas.microsoft.com/office/word/2012/wordml" xmlns:w16cex="http://schemas.microsoft.com/office/word/2018/wordml/cex" xmlns:w16cid="http://schemas.microsoft.com/office/word/2016/wordml/cid" xmlns:w16="http://schemas.microsoft.com/office/word/2018/wordml" xmlns:w16sdtdh="http://schemas.microsoft.com/office/word/2020/wordml/sdtdatahash" xmlns:w16se="http://schemas.microsoft.com/office/word/2015/wordml/symex" xmlns:wpg="http://schemas.microsoft.com/office/word/2010/wordprocessingGroup" xmlns:wpi="http://schemas.microsoft.com/office/word/2010/wordprocessingInk" xmlns:wne="http://schemas.microsoft.com/office/word/2006/wordml" xmlns:wps="http://schemas.microsoft.com/office/word/2010/wordprocessingShape" mc:Ignorable="w14 w15 w16se w16cid w16 w16cex w16sdtdh wp14">
   <w:p>
     <w:pPr>
-      <w:pStyle w:val="Header"/>
+      <w:pStyle w:val="lfej"/>
     </w:pPr>
     <w:r>
       <w:t>HQ21TL</w:t>
@@ -1742,20 +1950,20 @@
     <w:lsdException w:name="Unresolved Mention" w:semiHidden="1" w:unhideWhenUsed="1"/>
     <w:lsdException w:name="Smart Link" w:semiHidden="1" w:unhideWhenUsed="1"/>
   </w:latentStyles>
-  <w:style w:type="paragraph" w:default="1" w:styleId="Normal">
+  <w:style w:type="paragraph" w:default="1" w:styleId="Norml">
     <w:name w:val="Normal"/>
     <w:qFormat/>
     <w:rPr>
       <w:lang w:val="hu-HU"/>
     </w:rPr>
   </w:style>
-  <w:style w:type="character" w:default="1" w:styleId="DefaultParagraphFont">
+  <w:style w:type="character" w:default="1" w:styleId="Bekezdsalapbettpusa">
     <w:name w:val="Default Paragraph Font"/>
     <w:uiPriority w:val="1"/>
     <w:semiHidden/>
     <w:unhideWhenUsed/>
   </w:style>
-  <w:style w:type="table" w:default="1" w:styleId="TableNormal">
+  <w:style w:type="table" w:default="1" w:styleId="Normltblzat">
     <w:name w:val="Normal Table"/>
     <w:uiPriority w:val="99"/>
     <w:semiHidden/>
@@ -1770,16 +1978,16 @@
       </w:tblCellMar>
     </w:tblPr>
   </w:style>
-  <w:style w:type="numbering" w:default="1" w:styleId="NoList">
+  <w:style w:type="numbering" w:default="1" w:styleId="Nemlista">
     <w:name w:val="No List"/>
     <w:uiPriority w:val="99"/>
     <w:semiHidden/>
     <w:unhideWhenUsed/>
   </w:style>
-  <w:style w:type="paragraph" w:styleId="Header">
+  <w:style w:type="paragraph" w:styleId="lfej">
     <w:name w:val="header"/>
-    <w:basedOn w:val="Normal"/>
-    <w:link w:val="HeaderChar"/>
+    <w:basedOn w:val="Norml"/>
+    <w:link w:val="lfejChar"/>
     <w:uiPriority w:val="99"/>
     <w:unhideWhenUsed/>
     <w:rsid w:val="007A26AC"/>
@@ -1791,17 +1999,17 @@
       <w:spacing w:after="0" w:line="240" w:lineRule="auto"/>
     </w:pPr>
   </w:style>
-  <w:style w:type="character" w:customStyle="1" w:styleId="HeaderChar">
-    <w:name w:val="Header Char"/>
-    <w:basedOn w:val="DefaultParagraphFont"/>
-    <w:link w:val="Header"/>
+  <w:style w:type="character" w:customStyle="1" w:styleId="lfejChar">
+    <w:name w:val="Élőfej Char"/>
+    <w:basedOn w:val="Bekezdsalapbettpusa"/>
+    <w:link w:val="lfej"/>
     <w:uiPriority w:val="99"/>
     <w:rsid w:val="007A26AC"/>
   </w:style>
-  <w:style w:type="paragraph" w:styleId="Footer">
+  <w:style w:type="paragraph" w:styleId="llb">
     <w:name w:val="footer"/>
-    <w:basedOn w:val="Normal"/>
-    <w:link w:val="FooterChar"/>
+    <w:basedOn w:val="Norml"/>
+    <w:link w:val="llbChar"/>
     <w:uiPriority w:val="99"/>
     <w:unhideWhenUsed/>
     <w:rsid w:val="007A26AC"/>
@@ -1813,16 +2021,16 @@
       <w:spacing w:after="0" w:line="240" w:lineRule="auto"/>
     </w:pPr>
   </w:style>
-  <w:style w:type="character" w:customStyle="1" w:styleId="FooterChar">
-    <w:name w:val="Footer Char"/>
-    <w:basedOn w:val="DefaultParagraphFont"/>
-    <w:link w:val="Footer"/>
+  <w:style w:type="character" w:customStyle="1" w:styleId="llbChar">
+    <w:name w:val="Élőláb Char"/>
+    <w:basedOn w:val="Bekezdsalapbettpusa"/>
+    <w:link w:val="llb"/>
     <w:uiPriority w:val="99"/>
     <w:rsid w:val="007A26AC"/>
   </w:style>
-  <w:style w:type="paragraph" w:styleId="ListParagraph">
+  <w:style w:type="paragraph" w:styleId="Listaszerbekezds">
     <w:name w:val="List Paragraph"/>
-    <w:basedOn w:val="Normal"/>
+    <w:basedOn w:val="Norml"/>
     <w:uiPriority w:val="34"/>
     <w:qFormat/>
     <w:rsid w:val="00E85871"/>

</xml_diff>